<commit_message>
Files for the script
</commit_message>
<xml_diff>
--- a/template.docx
+++ b/template.docx
@@ -313,6 +313,25 @@
               <w:rPr>
                 <w:lang w:val="en-GB" w:eastAsia="en-US"/>
               </w:rPr>
+              <w:t xml:space="preserve">                    </w:t>
+            </w:r>
+          </w:p>
+          <w:p>
+            <w:pPr>
+              <w:rPr>
+                <w:lang w:val="en-GB" w:eastAsia="en-US"/>
+              </w:rPr>
+            </w:pPr>
+            <w:r>
+              <w:rPr>
+                <w:lang w:val="en-GB" w:eastAsia="en-US"/>
+              </w:rPr>
+              <w:t xml:space="preserve">                       </w:t>
+            </w:r>
+            <w:r>
+              <w:rPr>
+                <w:lang w:val="en-GB" w:eastAsia="en-US"/>
+              </w:rPr>
               <w:t>{{</w:t>
             </w:r>
             <w:r>
@@ -321,8 +340,6 @@
               </w:rPr>
               <w:t>N</w:t>
             </w:r>
-            <w:bookmarkStart w:id="0" w:name="_GoBack"/>
-            <w:bookmarkEnd w:id="0"/>
             <w:r>
               <w:rPr>
                 <w:lang w:val="en-GB" w:eastAsia="en-US"/>
@@ -353,6 +370,19 @@
           <w:p>
             <w:pPr>
               <w:rPr>
+                <w:bCs/>
+              </w:rPr>
+            </w:pPr>
+            <w:r>
+              <w:rPr>
+                <w:bCs/>
+              </w:rPr>
+              <w:t xml:space="preserve">                          </w:t>
+            </w:r>
+          </w:p>
+          <w:p>
+            <w:pPr>
+              <w:rPr>
                 <w:lang w:val="en-GB" w:eastAsia="en-US"/>
               </w:rPr>
             </w:pPr>
@@ -360,6 +390,12 @@
               <w:rPr>
                 <w:bCs/>
               </w:rPr>
+              <w:t xml:space="preserve">                     {{address}}</w:t>
+            </w:r>
+            <w:r>
+              <w:rPr>
+                <w:bCs/>
+              </w:rPr>
               <w:t xml:space="preserve"> </w:t>
             </w:r>
           </w:p>
@@ -369,6 +405,12 @@
                 <w:bCs/>
               </w:rPr>
             </w:pPr>
+            <w:r>
+              <w:rPr>
+                <w:bCs/>
+              </w:rPr>
+              <w:t xml:space="preserve"> </w:t>
+            </w:r>
           </w:p>
         </w:tc>
       </w:tr>
@@ -434,6 +476,12 @@
                 <w:lang w:eastAsia="en-US"/>
               </w:rPr>
             </w:pPr>
+            <w:r>
+              <w:rPr>
+                <w:lang w:eastAsia="en-US"/>
+              </w:rPr>
+              <w:t>{{dob}}</w:t>
+            </w:r>
           </w:p>
         </w:tc>
         <w:tc>
@@ -614,6 +662,12 @@
                 <w:lang w:eastAsia="en-US"/>
               </w:rPr>
             </w:pPr>
+            <w:r>
+              <w:rPr>
+                <w:lang w:eastAsia="en-US"/>
+              </w:rPr>
+              <w:t>{{gender}}</w:t>
+            </w:r>
           </w:p>
         </w:tc>
         <w:tc>
@@ -629,6 +683,12 @@
                 <w:lang w:eastAsia="en-US"/>
               </w:rPr>
             </w:pPr>
+            <w:r>
+              <w:rPr>
+                <w:lang w:eastAsia="en-US"/>
+              </w:rPr>
+              <w:t>{{appdate}}</w:t>
+            </w:r>
           </w:p>
         </w:tc>
       </w:tr>
@@ -693,11 +753,16 @@
           </w:tcPr>
           <w:p>
             <w:pPr>
-              <w:jc w:val="center"/>
-              <w:rPr>
-                <w:lang w:eastAsia="en-US"/>
-              </w:rPr>
-            </w:pPr>
+              <w:rPr>
+                <w:lang w:eastAsia="en-US"/>
+              </w:rPr>
+            </w:pPr>
+            <w:r>
+              <w:rPr>
+                <w:lang w:eastAsia="en-US"/>
+              </w:rPr>
+              <w:t xml:space="preserve">                  </w:t>
+            </w:r>
             <w:r>
               <w:rPr>
                 <w:lang w:eastAsia="en-US"/>
@@ -893,6 +958,12 @@
                 <w:lang w:eastAsia="en-US"/>
               </w:rPr>
             </w:pPr>
+            <w:r>
+              <w:rPr>
+                <w:lang w:eastAsia="en-US"/>
+              </w:rPr>
+              <w:t>{{loanterm}}</w:t>
+            </w:r>
           </w:p>
         </w:tc>
         <w:tc>
@@ -907,6 +978,18 @@
                 <w:lang w:val="en-GB" w:eastAsia="en-US"/>
               </w:rPr>
             </w:pPr>
+            <w:r>
+              <w:rPr>
+                <w:lang w:val="en-GB" w:eastAsia="en-US"/>
+              </w:rPr>
+              <w:t xml:space="preserve">                                        {{amtclaime</w:t>
+            </w:r>
+            <w:r>
+              <w:rPr>
+                <w:lang w:val="en-GB" w:eastAsia="en-US"/>
+              </w:rPr>
+              <w:t>d}}</w:t>
+            </w:r>
           </w:p>
           <w:p>
             <w:pPr>
@@ -1026,7 +1109,25 @@
               <w:rPr>
                 <w:lang w:eastAsia="en-US"/>
               </w:rPr>
-              <w:t>&lt;&lt;age&gt;&gt;-</w:t>
+              <w:t>{{</w:t>
+            </w:r>
+            <w:r>
+              <w:rPr>
+                <w:lang w:eastAsia="en-US"/>
+              </w:rPr>
+              <w:t>age</w:t>
+            </w:r>
+            <w:r>
+              <w:rPr>
+                <w:lang w:eastAsia="en-US"/>
+              </w:rPr>
+              <w:t>}}</w:t>
+            </w:r>
+            <w:r>
+              <w:rPr>
+                <w:lang w:eastAsia="en-US"/>
+              </w:rPr>
+              <w:t>-</w:t>
             </w:r>
             <w:r>
               <w:rPr>
@@ -1080,7 +1181,7 @@
               <w:rPr>
                 <w:lang w:eastAsia="en-US"/>
               </w:rPr>
-              <w:t>&lt;&lt;client resident&gt;&gt;</w:t>
+              <w:t>{{address}}</w:t>
             </w:r>
             <w:r>
               <w:t xml:space="preserve"> and </w:t>
@@ -1155,7 +1256,7 @@
               <w:rPr>
                 <w:lang w:eastAsia="en-US"/>
               </w:rPr>
-              <w:t>&lt;&lt;pronoun depending on gender&gt;&gt;</w:t>
+              <w:t>&lt;&lt;pronoun depending on gender&gt;</w:t>
             </w:r>
             <w:r>
               <w:rPr>
@@ -1226,19 +1327,19 @@
               <w:rPr>
                 <w:lang w:eastAsia="en-US"/>
               </w:rPr>
-              <w:t>&lt;&lt;</w:t>
-            </w:r>
-            <w:r>
-              <w:rPr>
-                <w:lang w:eastAsia="en-US"/>
-              </w:rPr>
-              <w:t>Branch</w:t>
-            </w:r>
-            <w:r>
-              <w:rPr>
-                <w:lang w:eastAsia="en-US"/>
-              </w:rPr>
-              <w:t>&gt;&gt;</w:t>
+              <w:t>{{</w:t>
+            </w:r>
+            <w:r>
+              <w:rPr>
+                <w:lang w:eastAsia="en-US"/>
+              </w:rPr>
+              <w:t>address</w:t>
+            </w:r>
+            <w:r>
+              <w:rPr>
+                <w:lang w:eastAsia="en-US"/>
+              </w:rPr>
+              <w:t>}}</w:t>
             </w:r>
             <w:r>
               <w:rPr>
@@ -1590,6 +1691,15 @@
                 <w:lang w:eastAsia="en-US"/>
               </w:rPr>
             </w:pPr>
+            <w:r>
+              <w:rPr>
+                <w:b/>
+                <w:lang w:eastAsia="en-US"/>
+              </w:rPr>
+              <w:t xml:space="preserve">       {{arrearsdays}}</w:t>
+            </w:r>
+            <w:bookmarkStart w:id="0" w:name="_GoBack"/>
+            <w:bookmarkEnd w:id="0"/>
           </w:p>
         </w:tc>
         <w:tc>
@@ -5003,7 +5113,7 @@
 </file>
 
 <file path=customXml/itemProps1.xml><?xml version="1.0" encoding="utf-8"?>
-<ds:datastoreItem xmlns:ds="http://schemas.openxmlformats.org/officeDocument/2006/customXml" ds:itemID="{FD186A3A-2111-4CEC-911E-E9D896D5075A}">
+<ds:datastoreItem xmlns:ds="http://schemas.openxmlformats.org/officeDocument/2006/customXml" ds:itemID="{91015FE0-9BCA-4793-BE8C-670E25B318CF}">
   <ds:schemaRefs>
     <ds:schemaRef ds:uri="http://schemas.openxmlformats.org/officeDocument/2006/bibliography"/>
   </ds:schemaRefs>

</xml_diff>